<commit_message>
fixed some errors and date format from excel file
</commit_message>
<xml_diff>
--- a/hdd/admin_manual/admin_manual.docx
+++ b/hdd/admin_manual/admin_manual.docx
@@ -12,10 +12,21 @@
         <w:rPr>
           <w:b/>
         </w:rPr>
+        <w:t>Версия 1.01</w:t>
+      </w:r>
+    </w:p>
+    <w:p>
+      <w:pPr>
+        <w:rPr>
+          <w:b/>
+        </w:rPr>
+      </w:pPr>
+      <w:r>
+        <w:rPr>
+          <w:b/>
+        </w:rPr>
         <w:t>Руководство пользователя – администратора:</w:t>
       </w:r>
-      <w:bookmarkStart w:id="0" w:name="_GoBack"/>
-      <w:bookmarkEnd w:id="0"/>
     </w:p>
     <w:tbl>
       <w:tblPr>
@@ -631,6 +642,7 @@
           </w:tcPr>
           <w:p>
             <w:r>
+              <w:lastRenderedPageBreak/>
               <w:t>Но если вдруг на жестком диске для выбранной недели уже хранится расписание, то бот непременно об этом сообщит</w:t>
             </w:r>
           </w:p>
@@ -692,7 +704,6 @@
           </w:tcPr>
           <w:p>
             <w:r>
-              <w:lastRenderedPageBreak/>
               <w:t>Можно выбрать перезапись файла без просмотра или с предварительным просмотром. Во втором случае бот любезно пришлет хранящийся файл для просмотра и принятия решения</w:t>
             </w:r>
           </w:p>
@@ -1342,6 +1353,7 @@
           </w:tcPr>
           <w:p>
             <w:r>
+              <w:lastRenderedPageBreak/>
               <w:t>Но если вдруг на жестком диске для выбранно</w:t>
             </w:r>
             <w:r>
@@ -1409,7 +1421,6 @@
           </w:tcPr>
           <w:p>
             <w:r>
-              <w:lastRenderedPageBreak/>
               <w:t>Можно выбрать перезапись файла без просмотра или с предварительным просмотром. Во втором случае бот любезно пришлет хранящийся файл для просмотра и принятия решения</w:t>
             </w:r>
           </w:p>
@@ -1758,7 +1769,7 @@
                 <v:shape id="_x0000_i1025" type="#_x0000_t75" style="width:77.2pt;height:50.1pt" o:ole="">
                   <v:imagedata r:id="rId24" o:title=""/>
                 </v:shape>
-                <o:OLEObject Type="Embed" ProgID="Excel.Sheet.12" ShapeID="_x0000_i1025" DrawAspect="Icon" ObjectID="_1736032081" r:id="rId25"/>
+                <o:OLEObject Type="Embed" ProgID="Excel.Sheet.12" ShapeID="_x0000_i1025" DrawAspect="Icon" ObjectID="_1742143421" r:id="rId25"/>
               </w:object>
             </w:r>
           </w:p>
@@ -1772,32 +1783,93 @@
           </w:tcPr>
           <w:p>
             <w:r>
-              <w:t xml:space="preserve">Очень важно соблюдать формат даты в ячейке. То как будет отображено не имеет значения. Важно, чтобы в формуле дата была в виде ДД.ММ.ГГГГ. Тогда дата будет прочтена верно. Это достигается простым форматированием ячеек в </w:t>
+              <w:t>Очень важно соблюдать формат даты в ячейке</w:t>
+            </w:r>
+            <w:r>
+              <w:t>. Допускается два вида написания даты</w:t>
+            </w:r>
+          </w:p>
+        </w:tc>
+        <w:tc>
+          <w:tcPr>
+            <w:tcW w:w="6498" w:type="dxa"/>
+            <w:gridSpan w:val="4"/>
+          </w:tcPr>
+          <w:p/>
+        </w:tc>
+      </w:tr>
+      <w:tr>
+        <w:tc>
+          <w:tcPr>
+            <w:tcW w:w="4412" w:type="dxa"/>
+            <w:gridSpan w:val="2"/>
+          </w:tcPr>
+          <w:p>
+            <w:r>
+              <w:rPr>
+                <w:b/>
+              </w:rPr>
+              <w:t>1 вариант</w:t>
+            </w:r>
+            <w:r>
+              <w:t xml:space="preserve">. Ячейка </w:t>
             </w:r>
             <w:r>
               <w:rPr>
                 <w:lang w:val="en-US"/>
               </w:rPr>
+              <w:t>excel</w:t>
+            </w:r>
+            <w:r>
+              <w:t xml:space="preserve"> </w:t>
+            </w:r>
+            <w:r>
+              <w:t>в формате даты</w:t>
+            </w:r>
+          </w:p>
+          <w:p>
+            <w:r>
+              <w:t xml:space="preserve">Важно, чтобы в формуле дата была в виде ДД.ММ.ГГГГ. Тогда дата будет прочтена верно. Это достигается простым форматированием ячеек в </w:t>
+            </w:r>
+            <w:r>
+              <w:rPr>
+                <w:lang w:val="en-US"/>
+              </w:rPr>
               <w:t>Excel</w:t>
             </w:r>
             <w:r>
               <w:t xml:space="preserve"> </w:t>
             </w:r>
             <w:r>
-              <w:t xml:space="preserve">и приведением последних к форме </w:t>
-            </w:r>
-          </w:p>
-          <w:p>
-            <w:r>
+              <w:t>и приведением последних к форме</w:t>
+            </w:r>
+            <w:r>
+              <w:t xml:space="preserve"> «Краткий формат даты»</w:t>
+            </w:r>
+          </w:p>
+        </w:tc>
+        <w:tc>
+          <w:tcPr>
+            <w:tcW w:w="6498" w:type="dxa"/>
+            <w:gridSpan w:val="4"/>
+          </w:tcPr>
+          <w:p>
+            <w:pPr>
               <w:rPr>
                 <w:noProof/>
                 <w:lang w:eastAsia="ru-RU"/>
               </w:rPr>
+            </w:pPr>
+            <w:r>
+              <w:rPr>
+                <w:noProof/>
+                <w:lang w:eastAsia="ru-RU"/>
+              </w:rPr>
               <w:drawing>
-                <wp:inline distT="0" distB="0" distL="0" distR="0" wp14:anchorId="77743F92" wp14:editId="665303E5">
+                <wp:inline distT="0" distB="0" distL="0" distR="0" wp14:anchorId="428718B8" wp14:editId="53CC1D1D">
                   <wp:extent cx="1895740" cy="504895"/>
                   <wp:effectExtent l="0" t="0" r="9525" b="0"/>
-                  <wp:docPr id="12" name="Рисунок 12"/>
+                  <wp:docPr id="29" name="Рисунок 29"/>
                   <wp:cNvGraphicFramePr>
                     <a:graphicFrameLocks xmlns:a="http://schemas.openxmlformats.org/drawingml/2006/main" noChangeAspect="1"/>
                   </wp:cNvGraphicFramePr>
@@ -1830,12 +1902,6 @@
               </w:drawing>
             </w:r>
           </w:p>
-        </w:tc>
-        <w:tc>
-          <w:tcPr>
-            <w:tcW w:w="6498" w:type="dxa"/>
-            <w:gridSpan w:val="4"/>
-          </w:tcPr>
           <w:p>
             <w:r>
               <w:rPr>
@@ -1843,9 +1909,9 @@
                 <w:lang w:eastAsia="ru-RU"/>
               </w:rPr>
               <w:drawing>
-                <wp:inline distT="0" distB="0" distL="0" distR="0" wp14:anchorId="1AB9C60D" wp14:editId="1319993B">
-                  <wp:extent cx="3153215" cy="2152950"/>
-                  <wp:effectExtent l="0" t="0" r="9525" b="0"/>
+                <wp:inline distT="0" distB="0" distL="0" distR="0" wp14:anchorId="69DF1665" wp14:editId="2E6B17E8">
+                  <wp:extent cx="2216429" cy="1513332"/>
+                  <wp:effectExtent l="0" t="0" r="0" b="0"/>
                   <wp:docPr id="6" name="Рисунок 6"/>
                   <wp:cNvGraphicFramePr>
                     <a:graphicFrameLocks xmlns:a="http://schemas.openxmlformats.org/drawingml/2006/main" noChangeAspect="1"/>
@@ -1866,7 +1932,7 @@
                         <pic:spPr>
                           <a:xfrm>
                             <a:off x="0" y="0"/>
-                            <a:ext cx="3153215" cy="2152950"/>
+                            <a:ext cx="2219788" cy="1515626"/>
                           </a:xfrm>
                           <a:prstGeom prst="rect">
                             <a:avLst/>
@@ -1889,7 +1955,54 @@
           </w:tcPr>
           <w:p>
             <w:r>
-              <w:t>Готово</w:t>
+              <w:rPr>
+                <w:b/>
+              </w:rPr>
+              <w:lastRenderedPageBreak/>
+              <w:t>2 вариант</w:t>
+            </w:r>
+            <w:r>
+              <w:t>. Ячейка в виде текста.</w:t>
+            </w:r>
+          </w:p>
+          <w:p>
+            <w:r>
+              <w:t xml:space="preserve">Важно, чтобы в формуле дата была в виде </w:t>
+            </w:r>
+            <w:r>
+              <w:t>«(число) (месяца)» - например, «04 апреля» или «4 апреля».</w:t>
+            </w:r>
+          </w:p>
+          <w:p>
+            <w:r>
+              <w:t>Важно правильное склонение месяца</w:t>
+            </w:r>
+            <w:r>
+              <w:t xml:space="preserve">, иначе бот будет отображать так, как написано «04 апрель», «04 </w:t>
+            </w:r>
+            <w:proofErr w:type="spellStart"/>
+            <w:r>
+              <w:t>апппрелььь</w:t>
+            </w:r>
+            <w:proofErr w:type="spellEnd"/>
+            <w:r>
+              <w:t xml:space="preserve">». Если форматируется в виде текста, то надо </w:t>
+            </w:r>
+            <w:bookmarkStart w:id="0" w:name="_GoBack"/>
+            <w:bookmarkEnd w:id="0"/>
+            <w:r>
+              <w:t>внимательно все проверить.</w:t>
+            </w:r>
+          </w:p>
+          <w:p>
+            <w:r>
+              <w:rPr>
+                <w:b/>
+              </w:rPr>
+              <w:t>В виде даты форматировать надежнее</w:t>
+            </w:r>
+            <w:r>
+              <w:t>.</w:t>
             </w:r>
           </w:p>
         </w:tc>
@@ -1900,15 +2013,11 @@
           </w:tcPr>
           <w:p>
             <w:r>
-              <w:rPr>
-                <w:noProof/>
-                <w:lang w:eastAsia="ru-RU"/>
-              </w:rPr>
               <w:drawing>
-                <wp:inline distT="0" distB="0" distL="0" distR="0" wp14:anchorId="763D681C" wp14:editId="56457EC3">
-                  <wp:extent cx="1686160" cy="438211"/>
+                <wp:inline distT="0" distB="0" distL="0" distR="0" wp14:anchorId="656038C2" wp14:editId="4709DA83">
+                  <wp:extent cx="3172268" cy="1543265"/>
                   <wp:effectExtent l="0" t="0" r="9525" b="0"/>
-                  <wp:docPr id="20" name="Рисунок 20"/>
+                  <wp:docPr id="30" name="Рисунок 30"/>
                   <wp:cNvGraphicFramePr>
                     <a:graphicFrameLocks xmlns:a="http://schemas.openxmlformats.org/drawingml/2006/main" noChangeAspect="1"/>
                   </wp:cNvGraphicFramePr>
@@ -1928,7 +2037,7 @@
                         <pic:spPr>
                           <a:xfrm>
                             <a:off x="0" y="0"/>
-                            <a:ext cx="1686160" cy="438211"/>
+                            <a:ext cx="3172268" cy="1543265"/>
                           </a:xfrm>
                           <a:prstGeom prst="rect">
                             <a:avLst/>
@@ -1951,7 +2060,7 @@
           </w:tcPr>
           <w:p>
             <w:r>
-              <w:t>Если расписание уже имеется на жестком диске, то бот спросит о дальнейших действиях</w:t>
+              <w:t>Готово</w:t>
             </w:r>
           </w:p>
         </w:tc>
@@ -1967,10 +2076,10 @@
                 <w:lang w:eastAsia="ru-RU"/>
               </w:rPr>
               <w:drawing>
-                <wp:inline distT="0" distB="0" distL="0" distR="0" wp14:anchorId="50107A2E" wp14:editId="3B32B4DD">
-                  <wp:extent cx="2562583" cy="1190791"/>
-                  <wp:effectExtent l="0" t="0" r="9525" b="9525"/>
-                  <wp:docPr id="17" name="Рисунок 17"/>
+                <wp:inline distT="0" distB="0" distL="0" distR="0" wp14:anchorId="763D681C" wp14:editId="56457EC3">
+                  <wp:extent cx="1686160" cy="438211"/>
+                  <wp:effectExtent l="0" t="0" r="9525" b="0"/>
+                  <wp:docPr id="20" name="Рисунок 20"/>
                   <wp:cNvGraphicFramePr>
                     <a:graphicFrameLocks xmlns:a="http://schemas.openxmlformats.org/drawingml/2006/main" noChangeAspect="1"/>
                   </wp:cNvGraphicFramePr>
@@ -1990,7 +2099,7 @@
                         <pic:spPr>
                           <a:xfrm>
                             <a:off x="0" y="0"/>
-                            <a:ext cx="2562583" cy="1190791"/>
+                            <a:ext cx="1686160" cy="438211"/>
                           </a:xfrm>
                           <a:prstGeom prst="rect">
                             <a:avLst/>
@@ -2013,8 +2122,7 @@
           </w:tcPr>
           <w:p>
             <w:r>
-              <w:lastRenderedPageBreak/>
-              <w:t>В соответствии с выбранной командой будет выполнено действие</w:t>
+              <w:t>Если расписание уже имеется на жестком диске, то бот спросит о дальнейших действиях</w:t>
             </w:r>
           </w:p>
         </w:tc>
@@ -2030,10 +2138,10 @@
                 <w:lang w:eastAsia="ru-RU"/>
               </w:rPr>
               <w:drawing>
-                <wp:inline distT="0" distB="0" distL="0" distR="0" wp14:anchorId="19AA0410" wp14:editId="567E6D40">
-                  <wp:extent cx="2857899" cy="457264"/>
-                  <wp:effectExtent l="0" t="0" r="0" b="0"/>
-                  <wp:docPr id="19" name="Рисунок 19"/>
+                <wp:inline distT="0" distB="0" distL="0" distR="0" wp14:anchorId="50107A2E" wp14:editId="3B32B4DD">
+                  <wp:extent cx="2562583" cy="1190791"/>
+                  <wp:effectExtent l="0" t="0" r="9525" b="9525"/>
+                  <wp:docPr id="17" name="Рисунок 17"/>
                   <wp:cNvGraphicFramePr>
                     <a:graphicFrameLocks xmlns:a="http://schemas.openxmlformats.org/drawingml/2006/main" noChangeAspect="1"/>
                   </wp:cNvGraphicFramePr>
@@ -2053,7 +2161,7 @@
                         <pic:spPr>
                           <a:xfrm>
                             <a:off x="0" y="0"/>
-                            <a:ext cx="2857899" cy="457264"/>
+                            <a:ext cx="2562583" cy="1190791"/>
                           </a:xfrm>
                           <a:prstGeom prst="rect">
                             <a:avLst/>
@@ -2066,6 +2174,25 @@
               </w:drawing>
             </w:r>
           </w:p>
+        </w:tc>
+      </w:tr>
+      <w:tr>
+        <w:tc>
+          <w:tcPr>
+            <w:tcW w:w="4412" w:type="dxa"/>
+            <w:gridSpan w:val="2"/>
+          </w:tcPr>
+          <w:p>
+            <w:r>
+              <w:t>В соответствии с выбранной командой будет выполнено действие</w:t>
+            </w:r>
+          </w:p>
+        </w:tc>
+        <w:tc>
+          <w:tcPr>
+            <w:tcW w:w="6498" w:type="dxa"/>
+            <w:gridSpan w:val="4"/>
+          </w:tcPr>
           <w:p>
             <w:r>
               <w:rPr>
@@ -2073,10 +2200,10 @@
                 <w:lang w:eastAsia="ru-RU"/>
               </w:rPr>
               <w:drawing>
-                <wp:inline distT="0" distB="0" distL="0" distR="0" wp14:anchorId="39E20B78" wp14:editId="478B09D7">
-                  <wp:extent cx="3258005" cy="390580"/>
+                <wp:inline distT="0" distB="0" distL="0" distR="0" wp14:anchorId="19AA0410" wp14:editId="567E6D40">
+                  <wp:extent cx="2857899" cy="457264"/>
                   <wp:effectExtent l="0" t="0" r="0" b="0"/>
-                  <wp:docPr id="18" name="Рисунок 18"/>
+                  <wp:docPr id="19" name="Рисунок 19"/>
                   <wp:cNvGraphicFramePr>
                     <a:graphicFrameLocks xmlns:a="http://schemas.openxmlformats.org/drawingml/2006/main" noChangeAspect="1"/>
                   </wp:cNvGraphicFramePr>
@@ -2096,7 +2223,7 @@
                         <pic:spPr>
                           <a:xfrm>
                             <a:off x="0" y="0"/>
-                            <a:ext cx="3258005" cy="390580"/>
+                            <a:ext cx="2857899" cy="457264"/>
                           </a:xfrm>
                           <a:prstGeom prst="rect">
                             <a:avLst/>
@@ -2109,65 +2236,6 @@
               </w:drawing>
             </w:r>
           </w:p>
-        </w:tc>
-      </w:tr>
-      <w:tr>
-        <w:tc>
-          <w:tcPr>
-            <w:tcW w:w="4412" w:type="dxa"/>
-            <w:gridSpan w:val="2"/>
-          </w:tcPr>
-          <w:p/>
-        </w:tc>
-        <w:tc>
-          <w:tcPr>
-            <w:tcW w:w="6498" w:type="dxa"/>
-            <w:gridSpan w:val="4"/>
-          </w:tcPr>
-          <w:p/>
-        </w:tc>
-      </w:tr>
-      <w:tr>
-        <w:trPr>
-          <w:tblHeader/>
-        </w:trPr>
-        <w:tc>
-          <w:tcPr>
-            <w:tcW w:w="10910" w:type="dxa"/>
-            <w:gridSpan w:val="6"/>
-          </w:tcPr>
-          <w:p>
-            <w:pPr>
-              <w:rPr>
-                <w:b/>
-              </w:rPr>
-            </w:pPr>
-            <w:r>
-              <w:rPr>
-                <w:b/>
-              </w:rPr>
-              <w:t>Раздел 4 – Подписчики</w:t>
-            </w:r>
-          </w:p>
-        </w:tc>
-      </w:tr>
-      <w:tr>
-        <w:tc>
-          <w:tcPr>
-            <w:tcW w:w="4514" w:type="dxa"/>
-            <w:gridSpan w:val="3"/>
-          </w:tcPr>
-          <w:p>
-            <w:r>
-              <w:t>Выберите команду и бот пришлет сообщение с общим количеством подключенных участников</w:t>
-            </w:r>
-          </w:p>
-        </w:tc>
-        <w:tc>
-          <w:tcPr>
-            <w:tcW w:w="6396" w:type="dxa"/>
-            <w:gridSpan w:val="3"/>
-          </w:tcPr>
           <w:p>
             <w:r>
               <w:rPr>
@@ -2175,10 +2243,10 @@
                 <w:lang w:eastAsia="ru-RU"/>
               </w:rPr>
               <w:drawing>
-                <wp:inline distT="0" distB="0" distL="0" distR="0" wp14:anchorId="5E6FD90F" wp14:editId="4FBD429F">
-                  <wp:extent cx="2591162" cy="323895"/>
+                <wp:inline distT="0" distB="0" distL="0" distR="0" wp14:anchorId="39E20B78" wp14:editId="478B09D7">
+                  <wp:extent cx="3258005" cy="390580"/>
                   <wp:effectExtent l="0" t="0" r="0" b="0"/>
-                  <wp:docPr id="21" name="Рисунок 21"/>
+                  <wp:docPr id="18" name="Рисунок 18"/>
                   <wp:cNvGraphicFramePr>
                     <a:graphicFrameLocks xmlns:a="http://schemas.openxmlformats.org/drawingml/2006/main" noChangeAspect="1"/>
                   </wp:cNvGraphicFramePr>
@@ -2198,7 +2266,7 @@
                         <pic:spPr>
                           <a:xfrm>
                             <a:off x="0" y="0"/>
-                            <a:ext cx="2591162" cy="323895"/>
+                            <a:ext cx="3258005" cy="390580"/>
                           </a:xfrm>
                           <a:prstGeom prst="rect">
                             <a:avLst/>
@@ -2216,24 +2284,17 @@
       <w:tr>
         <w:tc>
           <w:tcPr>
-            <w:tcW w:w="4514" w:type="dxa"/>
-            <w:gridSpan w:val="3"/>
+            <w:tcW w:w="4412" w:type="dxa"/>
+            <w:gridSpan w:val="2"/>
           </w:tcPr>
           <w:p/>
         </w:tc>
         <w:tc>
           <w:tcPr>
-            <w:tcW w:w="6396" w:type="dxa"/>
-            <w:gridSpan w:val="3"/>
-          </w:tcPr>
-          <w:p>
-            <w:pPr>
-              <w:rPr>
-                <w:noProof/>
-                <w:lang w:eastAsia="ru-RU"/>
-              </w:rPr>
-            </w:pPr>
-          </w:p>
+            <w:tcW w:w="6498" w:type="dxa"/>
+            <w:gridSpan w:val="4"/>
+          </w:tcPr>
+          <w:p/>
         </w:tc>
       </w:tr>
       <w:tr>
@@ -2255,19 +2316,7 @@
               <w:rPr>
                 <w:b/>
               </w:rPr>
-              <w:t>Раздел 5</w:t>
-            </w:r>
-            <w:r>
-              <w:rPr>
-                <w:b/>
-              </w:rPr>
-              <w:t xml:space="preserve"> – </w:t>
-            </w:r>
-            <w:r>
-              <w:rPr>
-                <w:b/>
-              </w:rPr>
-              <w:t>Посмотреть жесткий диск</w:t>
+              <w:t>Раздел 4 – Подписчики</w:t>
             </w:r>
           </w:p>
         </w:tc>
@@ -2280,41 +2329,7 @@
           </w:tcPr>
           <w:p>
             <w:r>
-              <w:t>Для просмотра доступна директория, которая хранит в себе две папки:</w:t>
-            </w:r>
-          </w:p>
-          <w:p>
-            <w:r>
-              <w:t xml:space="preserve">- </w:t>
-            </w:r>
-            <w:r>
-              <w:rPr>
-                <w:lang w:val="en-US"/>
-              </w:rPr>
-              <w:t>month</w:t>
-            </w:r>
-            <w:r>
-              <w:t>: Это место хранения расписаний на месяц</w:t>
-            </w:r>
-          </w:p>
-          <w:p>
-            <w:r>
-              <w:t xml:space="preserve">- </w:t>
-            </w:r>
-            <w:r>
-              <w:rPr>
-                <w:lang w:val="en-US"/>
-              </w:rPr>
-              <w:t>week</w:t>
-            </w:r>
-            <w:r>
-              <w:t xml:space="preserve">: </w:t>
-            </w:r>
-            <w:r>
-              <w:t xml:space="preserve">Это место хранения расписаний на </w:t>
-            </w:r>
-            <w:r>
-              <w:t>неделю</w:t>
+              <w:t>Выберите команду и бот пришлет сообщение с общим количеством подключенных участников</w:t>
             </w:r>
           </w:p>
         </w:tc>
@@ -2325,11 +2340,15 @@
           </w:tcPr>
           <w:p>
             <w:r>
+              <w:rPr>
+                <w:noProof/>
+                <w:lang w:eastAsia="ru-RU"/>
+              </w:rPr>
               <w:drawing>
-                <wp:inline distT="0" distB="0" distL="0" distR="0" wp14:anchorId="311813AC" wp14:editId="03352903">
-                  <wp:extent cx="3496163" cy="1905266"/>
-                  <wp:effectExtent l="0" t="0" r="9525" b="0"/>
-                  <wp:docPr id="22" name="Рисунок 22"/>
+                <wp:inline distT="0" distB="0" distL="0" distR="0" wp14:anchorId="5E6FD90F" wp14:editId="4FBD429F">
+                  <wp:extent cx="2591162" cy="323895"/>
+                  <wp:effectExtent l="0" t="0" r="0" b="0"/>
+                  <wp:docPr id="21" name="Рисунок 21"/>
                   <wp:cNvGraphicFramePr>
                     <a:graphicFrameLocks xmlns:a="http://schemas.openxmlformats.org/drawingml/2006/main" noChangeAspect="1"/>
                   </wp:cNvGraphicFramePr>
@@ -2349,7 +2368,7 @@
                         <pic:spPr>
                           <a:xfrm>
                             <a:off x="0" y="0"/>
-                            <a:ext cx="3496163" cy="1905266"/>
+                            <a:ext cx="2591162" cy="323895"/>
                           </a:xfrm>
                           <a:prstGeom prst="rect">
                             <a:avLst/>
@@ -2370,35 +2389,7 @@
             <w:tcW w:w="4514" w:type="dxa"/>
             <w:gridSpan w:val="3"/>
           </w:tcPr>
-          <w:p>
-            <w:r>
-              <w:t>Открываем</w:t>
-            </w:r>
-            <w:r>
-              <w:t xml:space="preserve"> </w:t>
-            </w:r>
-            <w:r>
-              <w:t xml:space="preserve">одну из двух папок </w:t>
-            </w:r>
-            <w:r>
-              <w:rPr>
-                <w:lang w:val="en-US"/>
-              </w:rPr>
-              <w:t>month</w:t>
-            </w:r>
-            <w:r>
-              <w:t>|</w:t>
-            </w:r>
-            <w:r>
-              <w:rPr>
-                <w:lang w:val="en-US"/>
-              </w:rPr>
-              <w:t>week</w:t>
-            </w:r>
-            <w:r>
-              <w:t xml:space="preserve"> и видим содержащиеся документы</w:t>
-            </w:r>
-          </w:p>
+          <w:p/>
         </w:tc>
         <w:tc>
           <w:tcPr>
@@ -2406,12 +2397,110 @@
             <w:gridSpan w:val="3"/>
           </w:tcPr>
           <w:p>
-            <w:r>
+            <w:pPr>
+              <w:rPr>
+                <w:noProof/>
+                <w:lang w:eastAsia="ru-RU"/>
+              </w:rPr>
+            </w:pPr>
+          </w:p>
+        </w:tc>
+      </w:tr>
+      <w:tr>
+        <w:trPr>
+          <w:tblHeader/>
+        </w:trPr>
+        <w:tc>
+          <w:tcPr>
+            <w:tcW w:w="10910" w:type="dxa"/>
+            <w:gridSpan w:val="6"/>
+          </w:tcPr>
+          <w:p>
+            <w:pPr>
+              <w:rPr>
+                <w:b/>
+              </w:rPr>
+            </w:pPr>
+            <w:r>
+              <w:rPr>
+                <w:b/>
+              </w:rPr>
+              <w:t>Раздел 5</w:t>
+            </w:r>
+            <w:r>
+              <w:rPr>
+                <w:b/>
+              </w:rPr>
+              <w:t xml:space="preserve"> – </w:t>
+            </w:r>
+            <w:r>
+              <w:rPr>
+                <w:b/>
+              </w:rPr>
+              <w:t>Посмотреть жесткий диск</w:t>
+            </w:r>
+          </w:p>
+        </w:tc>
+      </w:tr>
+      <w:tr>
+        <w:tc>
+          <w:tcPr>
+            <w:tcW w:w="4514" w:type="dxa"/>
+            <w:gridSpan w:val="3"/>
+          </w:tcPr>
+          <w:p>
+            <w:r>
+              <w:t>Для просмотра доступна директория, которая хранит в себе две папки:</w:t>
+            </w:r>
+          </w:p>
+          <w:p>
+            <w:r>
+              <w:t xml:space="preserve">- </w:t>
+            </w:r>
+            <w:r>
+              <w:rPr>
+                <w:lang w:val="en-US"/>
+              </w:rPr>
+              <w:t>month</w:t>
+            </w:r>
+            <w:r>
+              <w:t>: Это место хранения расписаний на месяц</w:t>
+            </w:r>
+          </w:p>
+          <w:p>
+            <w:r>
+              <w:t xml:space="preserve">- </w:t>
+            </w:r>
+            <w:r>
+              <w:rPr>
+                <w:lang w:val="en-US"/>
+              </w:rPr>
+              <w:t>week</w:t>
+            </w:r>
+            <w:r>
+              <w:t xml:space="preserve">: </w:t>
+            </w:r>
+            <w:r>
+              <w:t>Это место хранения расписаний на неделю</w:t>
+            </w:r>
+          </w:p>
+        </w:tc>
+        <w:tc>
+          <w:tcPr>
+            <w:tcW w:w="6396" w:type="dxa"/>
+            <w:gridSpan w:val="3"/>
+          </w:tcPr>
+          <w:p>
+            <w:r>
+              <w:rPr>
+                <w:noProof/>
+                <w:lang w:eastAsia="ru-RU"/>
+              </w:rPr>
               <w:drawing>
-                <wp:inline distT="0" distB="0" distL="0" distR="0" wp14:anchorId="0178CD33" wp14:editId="4158945B">
-                  <wp:extent cx="3915321" cy="1428949"/>
+                <wp:inline distT="0" distB="0" distL="0" distR="0" wp14:anchorId="311813AC" wp14:editId="03352903">
+                  <wp:extent cx="3496163" cy="1905266"/>
                   <wp:effectExtent l="0" t="0" r="9525" b="0"/>
-                  <wp:docPr id="23" name="Рисунок 23"/>
+                  <wp:docPr id="22" name="Рисунок 22"/>
                   <wp:cNvGraphicFramePr>
                     <a:graphicFrameLocks xmlns:a="http://schemas.openxmlformats.org/drawingml/2006/main" noChangeAspect="1"/>
                   </wp:cNvGraphicFramePr>
@@ -2431,7 +2520,7 @@
                         <pic:spPr>
                           <a:xfrm>
                             <a:off x="0" y="0"/>
-                            <a:ext cx="3915321" cy="1428949"/>
+                            <a:ext cx="3496163" cy="1905266"/>
                           </a:xfrm>
                           <a:prstGeom prst="rect">
                             <a:avLst/>
@@ -2444,13 +2533,60 @@
               </w:drawing>
             </w:r>
           </w:p>
-          <w:p>
-            <w:r>
+        </w:tc>
+      </w:tr>
+      <w:tr>
+        <w:tc>
+          <w:tcPr>
+            <w:tcW w:w="4514" w:type="dxa"/>
+            <w:gridSpan w:val="3"/>
+          </w:tcPr>
+          <w:p>
+            <w:r>
+              <w:t>Открываем</w:t>
+            </w:r>
+            <w:r>
+              <w:t xml:space="preserve"> </w:t>
+            </w:r>
+            <w:r>
+              <w:t xml:space="preserve">одну из двух папок </w:t>
+            </w:r>
+            <w:r>
+              <w:rPr>
+                <w:lang w:val="en-US"/>
+              </w:rPr>
+              <w:t>month</w:t>
+            </w:r>
+            <w:r>
+              <w:t>|</w:t>
+            </w:r>
+            <w:r>
+              <w:rPr>
+                <w:lang w:val="en-US"/>
+              </w:rPr>
+              <w:t>week</w:t>
+            </w:r>
+            <w:r>
+              <w:t xml:space="preserve"> и видим содержащиеся документы</w:t>
+            </w:r>
+          </w:p>
+        </w:tc>
+        <w:tc>
+          <w:tcPr>
+            <w:tcW w:w="6396" w:type="dxa"/>
+            <w:gridSpan w:val="3"/>
+          </w:tcPr>
+          <w:p>
+            <w:r>
+              <w:rPr>
+                <w:noProof/>
+                <w:lang w:eastAsia="ru-RU"/>
+              </w:rPr>
               <w:drawing>
-                <wp:inline distT="0" distB="0" distL="0" distR="0" wp14:anchorId="16D85102" wp14:editId="03A86E1B">
-                  <wp:extent cx="3791479" cy="2181529"/>
-                  <wp:effectExtent l="0" t="0" r="0" b="9525"/>
-                  <wp:docPr id="24" name="Рисунок 24"/>
+                <wp:inline distT="0" distB="0" distL="0" distR="0" wp14:anchorId="0178CD33" wp14:editId="4158945B">
+                  <wp:extent cx="3915321" cy="1428949"/>
+                  <wp:effectExtent l="0" t="0" r="9525" b="0"/>
+                  <wp:docPr id="23" name="Рисунок 23"/>
                   <wp:cNvGraphicFramePr>
                     <a:graphicFrameLocks xmlns:a="http://schemas.openxmlformats.org/drawingml/2006/main" noChangeAspect="1"/>
                   </wp:cNvGraphicFramePr>
@@ -2470,7 +2606,7 @@
                         <pic:spPr>
                           <a:xfrm>
                             <a:off x="0" y="0"/>
-                            <a:ext cx="3791479" cy="2181529"/>
+                            <a:ext cx="3915321" cy="1428949"/>
                           </a:xfrm>
                           <a:prstGeom prst="rect">
                             <a:avLst/>
@@ -2483,65 +2619,18 @@
               </w:drawing>
             </w:r>
           </w:p>
-        </w:tc>
-      </w:tr>
-      <w:tr>
-        <w:tc>
-          <w:tcPr>
-            <w:tcW w:w="4514" w:type="dxa"/>
-            <w:gridSpan w:val="3"/>
-          </w:tcPr>
-          <w:p>
-            <w:r>
+          <w:p>
+            <w:r>
+              <w:rPr>
+                <w:noProof/>
+                <w:lang w:eastAsia="ru-RU"/>
+              </w:rPr>
               <w:lastRenderedPageBreak/>
-              <w:t>Если выбираете фото (</w:t>
-            </w:r>
-            <w:r>
-              <w:t>.</w:t>
-            </w:r>
-            <w:r>
-              <w:rPr>
-                <w:lang w:val="en-US"/>
-              </w:rPr>
-              <w:t>JPG</w:t>
-            </w:r>
-            <w:r>
-              <w:t xml:space="preserve"> | .</w:t>
-            </w:r>
-            <w:r>
-              <w:rPr>
-                <w:lang w:val="en-US"/>
-              </w:rPr>
-              <w:t>PNG</w:t>
-            </w:r>
-            <w:r>
-              <w:t>)</w:t>
-            </w:r>
-            <w:r>
-              <w:t xml:space="preserve">, то открывается </w:t>
-            </w:r>
-            <w:proofErr w:type="spellStart"/>
-            <w:r>
-              <w:t>предпросмотр</w:t>
-            </w:r>
-            <w:proofErr w:type="spellEnd"/>
-            <w:r>
-              <w:t xml:space="preserve"> и можно либо вернуться назад, либо удалить файл.</w:t>
-            </w:r>
-          </w:p>
-        </w:tc>
-        <w:tc>
-          <w:tcPr>
-            <w:tcW w:w="6396" w:type="dxa"/>
-            <w:gridSpan w:val="3"/>
-          </w:tcPr>
-          <w:p>
-            <w:r>
               <w:drawing>
-                <wp:inline distT="0" distB="0" distL="0" distR="0" wp14:anchorId="50D25A73" wp14:editId="54494461">
-                  <wp:extent cx="3105583" cy="2591162"/>
-                  <wp:effectExtent l="0" t="0" r="0" b="0"/>
-                  <wp:docPr id="25" name="Рисунок 25"/>
+                <wp:inline distT="0" distB="0" distL="0" distR="0" wp14:anchorId="16D85102" wp14:editId="03A86E1B">
+                  <wp:extent cx="3791479" cy="2181529"/>
+                  <wp:effectExtent l="0" t="0" r="0" b="9525"/>
+                  <wp:docPr id="24" name="Рисунок 24"/>
                   <wp:cNvGraphicFramePr>
                     <a:graphicFrameLocks xmlns:a="http://schemas.openxmlformats.org/drawingml/2006/main" noChangeAspect="1"/>
                   </wp:cNvGraphicFramePr>
@@ -2561,7 +2650,7 @@
                         <pic:spPr>
                           <a:xfrm>
                             <a:off x="0" y="0"/>
-                            <a:ext cx="3105583" cy="2591162"/>
+                            <a:ext cx="3791479" cy="2181529"/>
                           </a:xfrm>
                           <a:prstGeom prst="rect">
                             <a:avLst/>
@@ -2584,15 +2673,40 @@
           </w:tcPr>
           <w:p>
             <w:r>
-              <w:t xml:space="preserve">Если выбираете документ, то </w:t>
+              <w:lastRenderedPageBreak/>
+              <w:t>Если выбираете фото (</w:t>
+            </w:r>
+            <w:r>
+              <w:t>.</w:t>
+            </w:r>
+            <w:r>
+              <w:rPr>
+                <w:lang w:val="en-US"/>
+              </w:rPr>
+              <w:t>JPG</w:t>
+            </w:r>
+            <w:r>
+              <w:t xml:space="preserve"> | .</w:t>
+            </w:r>
+            <w:r>
+              <w:rPr>
+                <w:lang w:val="en-US"/>
+              </w:rPr>
+              <w:t>PNG</w:t>
+            </w:r>
+            <w:r>
+              <w:t>)</w:t>
+            </w:r>
+            <w:r>
+              <w:t xml:space="preserve">, то открывается </w:t>
             </w:r>
             <w:proofErr w:type="spellStart"/>
             <w:r>
-              <w:t>предпросмотра</w:t>
+              <w:t>предпросмотр</w:t>
             </w:r>
             <w:proofErr w:type="spellEnd"/>
             <w:r>
-              <w:t xml:space="preserve"> нет, но можно запросить файл. После чего бот отправит вам документ, его можно будет посмотреть, а затем снова перейти к нему в файловом менеджере и удалить, если надо.</w:t>
+              <w:t xml:space="preserve"> и можно либо вернуться назад, либо удалить файл.</w:t>
             </w:r>
           </w:p>
         </w:tc>
@@ -2603,11 +2717,15 @@
           </w:tcPr>
           <w:p>
             <w:r>
+              <w:rPr>
+                <w:noProof/>
+                <w:lang w:eastAsia="ru-RU"/>
+              </w:rPr>
               <w:drawing>
-                <wp:inline distT="0" distB="0" distL="0" distR="0" wp14:anchorId="60B84A29" wp14:editId="6E3F1DE5">
-                  <wp:extent cx="2514951" cy="1152686"/>
-                  <wp:effectExtent l="0" t="0" r="0" b="9525"/>
-                  <wp:docPr id="26" name="Рисунок 26"/>
+                <wp:inline distT="0" distB="0" distL="0" distR="0" wp14:anchorId="50D25A73" wp14:editId="54494461">
+                  <wp:extent cx="3105583" cy="2591162"/>
+                  <wp:effectExtent l="0" t="0" r="0" b="0"/>
+                  <wp:docPr id="25" name="Рисунок 25"/>
                   <wp:cNvGraphicFramePr>
                     <a:graphicFrameLocks xmlns:a="http://schemas.openxmlformats.org/drawingml/2006/main" noChangeAspect="1"/>
                   </wp:cNvGraphicFramePr>
@@ -2627,6 +2745,76 @@
                         <pic:spPr>
                           <a:xfrm>
                             <a:off x="0" y="0"/>
+                            <a:ext cx="3105583" cy="2591162"/>
+                          </a:xfrm>
+                          <a:prstGeom prst="rect">
+                            <a:avLst/>
+                          </a:prstGeom>
+                        </pic:spPr>
+                      </pic:pic>
+                    </a:graphicData>
+                  </a:graphic>
+                </wp:inline>
+              </w:drawing>
+            </w:r>
+          </w:p>
+        </w:tc>
+      </w:tr>
+      <w:tr>
+        <w:tc>
+          <w:tcPr>
+            <w:tcW w:w="4514" w:type="dxa"/>
+            <w:gridSpan w:val="3"/>
+          </w:tcPr>
+          <w:p>
+            <w:r>
+              <w:t xml:space="preserve">Если выбираете документ, то </w:t>
+            </w:r>
+            <w:proofErr w:type="spellStart"/>
+            <w:r>
+              <w:t>предпросмотра</w:t>
+            </w:r>
+            <w:proofErr w:type="spellEnd"/>
+            <w:r>
+              <w:t xml:space="preserve"> нет, но можно запросить файл. После чего бот отправит вам документ, его можно будет посмотреть, а затем снова перейти к нему в файловом менеджере и удалить, если надо.</w:t>
+            </w:r>
+          </w:p>
+        </w:tc>
+        <w:tc>
+          <w:tcPr>
+            <w:tcW w:w="6396" w:type="dxa"/>
+            <w:gridSpan w:val="3"/>
+          </w:tcPr>
+          <w:p>
+            <w:r>
+              <w:rPr>
+                <w:noProof/>
+                <w:lang w:eastAsia="ru-RU"/>
+              </w:rPr>
+              <w:drawing>
+                <wp:inline distT="0" distB="0" distL="0" distR="0" wp14:anchorId="60B84A29" wp14:editId="6E3F1DE5">
+                  <wp:extent cx="2514951" cy="1152686"/>
+                  <wp:effectExtent l="0" t="0" r="0" b="9525"/>
+                  <wp:docPr id="26" name="Рисунок 26"/>
+                  <wp:cNvGraphicFramePr>
+                    <a:graphicFrameLocks xmlns:a="http://schemas.openxmlformats.org/drawingml/2006/main" noChangeAspect="1"/>
+                  </wp:cNvGraphicFramePr>
+                  <a:graphic xmlns:a="http://schemas.openxmlformats.org/drawingml/2006/main">
+                    <a:graphicData uri="http://schemas.openxmlformats.org/drawingml/2006/picture">
+                      <pic:pic xmlns:pic="http://schemas.openxmlformats.org/drawingml/2006/picture">
+                        <pic:nvPicPr>
+                          <pic:cNvPr id="1" name=""/>
+                          <pic:cNvPicPr/>
+                        </pic:nvPicPr>
+                        <pic:blipFill>
+                          <a:blip r:embed="rId38"/>
+                          <a:stretch>
+                            <a:fillRect/>
+                          </a:stretch>
+                        </pic:blipFill>
+                        <pic:spPr>
+                          <a:xfrm>
+                            <a:off x="0" y="0"/>
                             <a:ext cx="2514951" cy="1152686"/>
                           </a:xfrm>
                           <a:prstGeom prst="rect">
@@ -2642,6 +2830,10 @@
           </w:p>
           <w:p>
             <w:r>
+              <w:rPr>
+                <w:noProof/>
+                <w:lang w:eastAsia="ru-RU"/>
+              </w:rPr>
               <w:drawing>
                 <wp:inline distT="0" distB="0" distL="0" distR="0" wp14:anchorId="62A10EF4" wp14:editId="1FEB6E91">
                   <wp:extent cx="2743583" cy="952633"/>
@@ -2658,7 +2850,7 @@
                           <pic:cNvPicPr/>
                         </pic:nvPicPr>
                         <pic:blipFill>
-                          <a:blip r:embed="rId38"/>
+                          <a:blip r:embed="rId39"/>
                           <a:stretch>
                             <a:fillRect/>
                           </a:stretch>

</xml_diff>